<commit_message>
Fullført teoridel av oblig3
</commit_message>
<xml_diff>
--- a/oblig3/Oblig3_EmilBerglund.docx
+++ b/oblig3/Oblig3_EmilBerglund.docx
@@ -4,47 +4,113 @@
   <w:body>
     <w:p>
       <w:pPr>
-        <w:rPr>
-          <w:rFonts w:ascii="Arial" w:hAnsi="Arial" w:cs="Arial"/>
-          <w:sz w:val="24"/>
-          <w:szCs w:val="24"/>
-        </w:rPr>
-      </w:pPr>
-      <w:r>
-        <w:rPr>
-          <w:rFonts w:ascii="Arial" w:hAnsi="Arial" w:cs="Arial"/>
-          <w:sz w:val="24"/>
-          <w:szCs w:val="24"/>
-        </w:rPr>
-        <w:t xml:space="preserve">Polymorfi (overført fra forrige </w:t>
-      </w:r>
-      <w:proofErr w:type="spellStart"/>
-      <w:r>
-        <w:rPr>
-          <w:rFonts w:ascii="Arial" w:hAnsi="Arial" w:cs="Arial"/>
-          <w:sz w:val="24"/>
-          <w:szCs w:val="24"/>
-        </w:rPr>
-        <w:t>oblig</w:t>
-      </w:r>
-      <w:proofErr w:type="spellEnd"/>
-      <w:r>
-        <w:rPr>
-          <w:rFonts w:ascii="Arial" w:hAnsi="Arial" w:cs="Arial"/>
-          <w:sz w:val="24"/>
-          <w:szCs w:val="24"/>
-        </w:rPr>
-        <w:t>)</w:t>
+        <w:spacing w:line="360" w:lineRule="auto"/>
+        <w:rPr>
+          <w:rFonts w:ascii="Arial" w:hAnsi="Arial" w:cs="Arial"/>
+          <w:b/>
+          <w:bCs/>
+          <w:sz w:val="24"/>
+          <w:szCs w:val="24"/>
+        </w:rPr>
+      </w:pPr>
+      <w:r>
+        <w:rPr>
+          <w:rFonts w:ascii="Arial" w:hAnsi="Arial" w:cs="Arial"/>
+          <w:b/>
+          <w:bCs/>
+          <w:sz w:val="24"/>
+          <w:szCs w:val="24"/>
+        </w:rPr>
+        <w:t>Polymorfi:</w:t>
       </w:r>
     </w:p>
     <w:p>
       <w:pPr>
-        <w:rPr>
-          <w:rFonts w:ascii="Arial" w:hAnsi="Arial" w:cs="Arial"/>
-          <w:sz w:val="24"/>
-          <w:szCs w:val="24"/>
-        </w:rPr>
-      </w:pPr>
+        <w:spacing w:line="360" w:lineRule="auto"/>
+        <w:rPr>
+          <w:noProof/>
+        </w:rPr>
+      </w:pPr>
+      <w:r>
+        <w:rPr>
+          <w:rFonts w:ascii="Arial" w:hAnsi="Arial" w:cs="Arial"/>
+          <w:sz w:val="24"/>
+          <w:szCs w:val="24"/>
+        </w:rPr>
+        <w:t>Polymorfi</w:t>
+      </w:r>
+      <w:r>
+        <w:rPr>
+          <w:rFonts w:ascii="Arial" w:hAnsi="Arial" w:cs="Arial"/>
+          <w:sz w:val="24"/>
+          <w:szCs w:val="24"/>
+        </w:rPr>
+        <w:t xml:space="preserve"> </w:t>
+      </w:r>
+      <w:r>
+        <w:rPr>
+          <w:rFonts w:ascii="Arial" w:hAnsi="Arial" w:cs="Arial"/>
+          <w:sz w:val="24"/>
+          <w:szCs w:val="24"/>
+        </w:rPr>
+        <w:t>er når objekter «utgir» seg for å være et objekt av alle klasser de arver fra</w:t>
+      </w:r>
+      <w:r>
+        <w:rPr>
+          <w:rFonts w:ascii="Arial" w:hAnsi="Arial" w:cs="Arial"/>
+          <w:sz w:val="24"/>
+          <w:szCs w:val="24"/>
+        </w:rPr>
+        <w:t>. Dette</w:t>
+      </w:r>
+      <w:r>
+        <w:rPr>
+          <w:rFonts w:ascii="Arial" w:hAnsi="Arial" w:cs="Arial"/>
+          <w:sz w:val="24"/>
+          <w:szCs w:val="24"/>
+        </w:rPr>
+        <w:t xml:space="preserve"> kan</w:t>
+      </w:r>
+      <w:r>
+        <w:rPr>
+          <w:rFonts w:ascii="Arial" w:hAnsi="Arial" w:cs="Arial"/>
+          <w:sz w:val="24"/>
+          <w:szCs w:val="24"/>
+        </w:rPr>
+        <w:t xml:space="preserve"> bety at </w:t>
+      </w:r>
+      <w:r>
+        <w:rPr>
+          <w:rFonts w:ascii="Arial" w:hAnsi="Arial" w:cs="Arial"/>
+          <w:sz w:val="24"/>
+          <w:szCs w:val="24"/>
+        </w:rPr>
+        <w:t>«Carpenter ‘is a’ person» osv. Se eksempel under.</w:t>
+      </w:r>
+      <w:r>
+        <w:rPr>
+          <w:rFonts w:ascii="Arial" w:hAnsi="Arial" w:cs="Arial"/>
+          <w:sz w:val="24"/>
+          <w:szCs w:val="24"/>
+        </w:rPr>
+        <w:t xml:space="preserve"> Dette gir o</w:t>
+      </w:r>
+      <w:r>
+        <w:rPr>
+          <w:rFonts w:ascii="Arial" w:hAnsi="Arial" w:cs="Arial"/>
+          <w:sz w:val="24"/>
+          <w:szCs w:val="24"/>
+        </w:rPr>
+        <w:t>s</w:t>
+      </w:r>
+      <w:r>
+        <w:rPr>
+          <w:rFonts w:ascii="Arial" w:hAnsi="Arial" w:cs="Arial"/>
+          <w:sz w:val="24"/>
+          <w:szCs w:val="24"/>
+        </w:rPr>
+        <w:t xml:space="preserve">s tilgang til </w:t>
+      </w:r>
       <w:proofErr w:type="spellStart"/>
       <w:r>
         <w:rPr>
@@ -52,7 +118,7 @@
           <w:sz w:val="24"/>
           <w:szCs w:val="24"/>
         </w:rPr>
-        <w:t>Static</w:t>
+        <w:t>public</w:t>
       </w:r>
       <w:proofErr w:type="spellEnd"/>
       <w:r>
@@ -61,30 +127,174 @@
           <w:sz w:val="24"/>
           <w:szCs w:val="24"/>
         </w:rPr>
-        <w:t xml:space="preserve"> (variabel, metode)</w:t>
+        <w:t xml:space="preserve"> metoder og instansvariabler fra person-klassen, men ikke fra en annen klasse.</w:t>
+      </w:r>
+      <w:r>
+        <w:rPr>
+          <w:noProof/>
+        </w:rPr>
+        <w:t xml:space="preserve"> </w:t>
       </w:r>
     </w:p>
     <w:p>
       <w:pPr>
-        <w:rPr>
-          <w:rFonts w:ascii="Arial" w:hAnsi="Arial" w:cs="Arial"/>
-          <w:sz w:val="24"/>
-          <w:szCs w:val="24"/>
-        </w:rPr>
-      </w:pPr>
-      <w:r>
-        <w:rPr>
-          <w:rFonts w:ascii="Arial" w:hAnsi="Arial" w:cs="Arial"/>
-          <w:sz w:val="24"/>
-          <w:szCs w:val="24"/>
-        </w:rPr>
-        <w:t>Final (variabel, metode, klasse)</w:t>
+        <w:spacing w:line="360" w:lineRule="auto"/>
+        <w:rPr>
+          <w:rFonts w:ascii="Arial" w:hAnsi="Arial" w:cs="Arial"/>
+          <w:sz w:val="24"/>
+          <w:szCs w:val="24"/>
+        </w:rPr>
+      </w:pPr>
+      <w:r>
+        <w:rPr>
+          <w:rFonts w:ascii="Arial" w:hAnsi="Arial" w:cs="Arial"/>
+          <w:sz w:val="24"/>
+          <w:szCs w:val="24"/>
+        </w:rPr>
+        <w:t xml:space="preserve">Dette oppnås ved bruk av </w:t>
+      </w:r>
+      <w:proofErr w:type="spellStart"/>
+      <w:r>
+        <w:rPr>
+          <w:rFonts w:ascii="Arial" w:hAnsi="Arial" w:cs="Arial"/>
+          <w:sz w:val="24"/>
+          <w:szCs w:val="24"/>
+        </w:rPr>
+        <w:t>overlasting</w:t>
+      </w:r>
+      <w:proofErr w:type="spellEnd"/>
+      <w:r>
+        <w:rPr>
+          <w:rFonts w:ascii="Arial" w:hAnsi="Arial" w:cs="Arial"/>
+          <w:sz w:val="24"/>
+          <w:szCs w:val="24"/>
+        </w:rPr>
+        <w:t xml:space="preserve"> og </w:t>
+      </w:r>
+      <w:proofErr w:type="spellStart"/>
+      <w:r>
+        <w:rPr>
+          <w:rFonts w:ascii="Arial" w:hAnsi="Arial" w:cs="Arial"/>
+          <w:sz w:val="24"/>
+          <w:szCs w:val="24"/>
+        </w:rPr>
+        <w:t>overridning</w:t>
+      </w:r>
+      <w:proofErr w:type="spellEnd"/>
+      <w:r>
+        <w:rPr>
+          <w:rFonts w:ascii="Arial" w:hAnsi="Arial" w:cs="Arial"/>
+          <w:sz w:val="24"/>
+          <w:szCs w:val="24"/>
+        </w:rPr>
+        <w:t xml:space="preserve"> av metoder. </w:t>
+      </w:r>
+      <w:proofErr w:type="spellStart"/>
+      <w:r>
+        <w:rPr>
+          <w:rFonts w:ascii="Arial" w:hAnsi="Arial" w:cs="Arial"/>
+          <w:sz w:val="24"/>
+          <w:szCs w:val="24"/>
+        </w:rPr>
+        <w:t>Overlasting</w:t>
+      </w:r>
+      <w:proofErr w:type="spellEnd"/>
+      <w:r>
+        <w:rPr>
+          <w:rFonts w:ascii="Arial" w:hAnsi="Arial" w:cs="Arial"/>
+          <w:sz w:val="24"/>
+          <w:szCs w:val="24"/>
+        </w:rPr>
+        <w:t xml:space="preserve"> innebærer å ha flere metoder med samme navn, men forskjellige signaturer (ulike parametertyper eller antall parametere), mens </w:t>
+      </w:r>
+      <w:proofErr w:type="spellStart"/>
+      <w:r>
+        <w:rPr>
+          <w:rFonts w:ascii="Arial" w:hAnsi="Arial" w:cs="Arial"/>
+          <w:sz w:val="24"/>
+          <w:szCs w:val="24"/>
+        </w:rPr>
+        <w:t>overridning</w:t>
+      </w:r>
+      <w:proofErr w:type="spellEnd"/>
+      <w:r>
+        <w:rPr>
+          <w:rFonts w:ascii="Arial" w:hAnsi="Arial" w:cs="Arial"/>
+          <w:sz w:val="24"/>
+          <w:szCs w:val="24"/>
+        </w:rPr>
+        <w:t xml:space="preserve"> innebærer å overskrive en metode i en underklasse som allerede er definert i en overordnet klasse.</w:t>
       </w:r>
     </w:p>
     <w:p>
       <w:pPr>
-        <w:rPr>
-          <w:rFonts w:ascii="Arial" w:hAnsi="Arial" w:cs="Arial"/>
+        <w:spacing w:line="360" w:lineRule="auto"/>
+        <w:rPr>
+          <w:rFonts w:ascii="Arial" w:hAnsi="Arial" w:cs="Arial"/>
+          <w:sz w:val="24"/>
+          <w:szCs w:val="24"/>
+        </w:rPr>
+      </w:pPr>
+      <w:r>
+        <w:rPr>
+          <w:rFonts w:ascii="Arial" w:hAnsi="Arial" w:cs="Arial"/>
+          <w:sz w:val="24"/>
+          <w:szCs w:val="24"/>
+        </w:rPr>
+        <w:drawing>
+          <wp:inline distT="0" distB="0" distL="0" distR="0" wp14:anchorId="3D63687D" wp14:editId="6C369164">
+            <wp:extent cx="5731510" cy="734695"/>
+            <wp:effectExtent l="0" t="0" r="2540" b="8255"/>
+            <wp:docPr id="921561077" name="Bilde 1" descr="Et bilde som inneholder skjermbilde"/>
+            <wp:cNvGraphicFramePr>
+              <a:graphicFrameLocks xmlns:a="http://schemas.openxmlformats.org/drawingml/2006/main" noChangeAspect="1"/>
+            </wp:cNvGraphicFramePr>
+            <a:graphic xmlns:a="http://schemas.openxmlformats.org/drawingml/2006/main">
+              <a:graphicData uri="http://schemas.openxmlformats.org/drawingml/2006/picture">
+                <pic:pic xmlns:pic="http://schemas.openxmlformats.org/drawingml/2006/picture">
+                  <pic:nvPicPr>
+                    <pic:cNvPr id="921561077" name="Bilde 1" descr="Et bilde som inneholder skjermbilde"/>
+                    <pic:cNvPicPr/>
+                  </pic:nvPicPr>
+                  <pic:blipFill>
+                    <a:blip r:embed="rId7"/>
+                    <a:stretch>
+                      <a:fillRect/>
+                    </a:stretch>
+                  </pic:blipFill>
+                  <pic:spPr>
+                    <a:xfrm>
+                      <a:off x="0" y="0"/>
+                      <a:ext cx="5731510" cy="734695"/>
+                    </a:xfrm>
+                    <a:prstGeom prst="rect">
+                      <a:avLst/>
+                    </a:prstGeom>
+                  </pic:spPr>
+                </pic:pic>
+              </a:graphicData>
+            </a:graphic>
+          </wp:inline>
+        </w:drawing>
+      </w:r>
+    </w:p>
+    <w:p>
+      <w:pPr>
+        <w:spacing w:line="360" w:lineRule="auto"/>
+        <w:rPr>
+          <w:rFonts w:ascii="Arial" w:hAnsi="Arial" w:cs="Arial"/>
+          <w:sz w:val="24"/>
+          <w:szCs w:val="24"/>
+        </w:rPr>
+      </w:pPr>
+    </w:p>
+    <w:p>
+      <w:pPr>
+        <w:spacing w:line="360" w:lineRule="auto"/>
+        <w:rPr>
+          <w:rFonts w:ascii="Arial" w:hAnsi="Arial" w:cs="Arial"/>
+          <w:b/>
+          <w:bCs/>
           <w:sz w:val="24"/>
           <w:szCs w:val="24"/>
         </w:rPr>
@@ -93,6 +303,233 @@
       <w:r>
         <w:rPr>
           <w:rFonts w:ascii="Arial" w:hAnsi="Arial" w:cs="Arial"/>
+          <w:b/>
+          <w:bCs/>
+          <w:sz w:val="24"/>
+          <w:szCs w:val="24"/>
+        </w:rPr>
+        <w:t>Static</w:t>
+      </w:r>
+      <w:proofErr w:type="spellEnd"/>
+      <w:r>
+        <w:rPr>
+          <w:rFonts w:ascii="Arial" w:hAnsi="Arial" w:cs="Arial"/>
+          <w:b/>
+          <w:bCs/>
+          <w:sz w:val="24"/>
+          <w:szCs w:val="24"/>
+        </w:rPr>
+        <w:t>:</w:t>
+      </w:r>
+    </w:p>
+    <w:p>
+      <w:pPr>
+        <w:spacing w:line="360" w:lineRule="auto"/>
+        <w:rPr>
+          <w:rFonts w:ascii="Arial" w:hAnsi="Arial" w:cs="Arial"/>
+          <w:sz w:val="24"/>
+          <w:szCs w:val="24"/>
+        </w:rPr>
+      </w:pPr>
+      <w:r>
+        <w:rPr>
+          <w:rFonts w:ascii="Arial" w:hAnsi="Arial" w:cs="Arial"/>
+          <w:sz w:val="24"/>
+          <w:szCs w:val="24"/>
+        </w:rPr>
+        <w:t>I Java, når en variabel eller metode er merket som "</w:t>
+      </w:r>
+      <w:proofErr w:type="spellStart"/>
+      <w:r>
+        <w:rPr>
+          <w:rFonts w:ascii="Arial" w:hAnsi="Arial" w:cs="Arial"/>
+          <w:sz w:val="24"/>
+          <w:szCs w:val="24"/>
+        </w:rPr>
+        <w:t>static</w:t>
+      </w:r>
+      <w:proofErr w:type="spellEnd"/>
+      <w:r>
+        <w:rPr>
+          <w:rFonts w:ascii="Arial" w:hAnsi="Arial" w:cs="Arial"/>
+          <w:sz w:val="24"/>
+          <w:szCs w:val="24"/>
+        </w:rPr>
+        <w:t>", tilhører den klassen selv, ikke en bestemt instans av klassen. En statisk variabel eller metode kan nås direkte via klassen, uten å opprette en instans av klassen. Statisk variabler deles av alle instanser av klassen, mens statiske metoder ikke kan aksessere ikke-statiske variabler eller metoder i klassen.</w:t>
+      </w:r>
+      <w:r>
+        <w:rPr>
+          <w:rFonts w:ascii="Arial" w:hAnsi="Arial" w:cs="Arial"/>
+          <w:sz w:val="24"/>
+          <w:szCs w:val="24"/>
+        </w:rPr>
+        <w:t xml:space="preserve"> </w:t>
+      </w:r>
+    </w:p>
+    <w:p>
+      <w:pPr>
+        <w:spacing w:line="360" w:lineRule="auto"/>
+        <w:rPr>
+          <w:rFonts w:ascii="Arial" w:hAnsi="Arial" w:cs="Arial"/>
+          <w:sz w:val="24"/>
+          <w:szCs w:val="24"/>
+        </w:rPr>
+      </w:pPr>
+    </w:p>
+    <w:p>
+      <w:pPr>
+        <w:spacing w:line="360" w:lineRule="auto"/>
+        <w:rPr>
+          <w:rFonts w:ascii="Arial" w:hAnsi="Arial" w:cs="Arial"/>
+          <w:b/>
+          <w:bCs/>
+          <w:sz w:val="24"/>
+          <w:szCs w:val="24"/>
+        </w:rPr>
+      </w:pPr>
+      <w:r>
+        <w:rPr>
+          <w:rFonts w:ascii="Arial" w:hAnsi="Arial" w:cs="Arial"/>
+          <w:b/>
+          <w:bCs/>
+          <w:sz w:val="24"/>
+          <w:szCs w:val="24"/>
+        </w:rPr>
+        <w:t>Final:</w:t>
+      </w:r>
+    </w:p>
+    <w:p>
+      <w:pPr>
+        <w:spacing w:line="360" w:lineRule="auto"/>
+        <w:rPr>
+          <w:rFonts w:ascii="Arial" w:hAnsi="Arial" w:cs="Arial"/>
+          <w:sz w:val="24"/>
+          <w:szCs w:val="24"/>
+        </w:rPr>
+      </w:pPr>
+      <w:r>
+        <w:rPr>
+          <w:rFonts w:ascii="Arial" w:hAnsi="Arial" w:cs="Arial"/>
+          <w:sz w:val="24"/>
+          <w:szCs w:val="24"/>
+        </w:rPr>
+        <w:t>I Java indikerer "final" at noe er uforanderlig.</w:t>
+      </w:r>
+    </w:p>
+    <w:p>
+      <w:pPr>
+        <w:pStyle w:val="Listeavsnitt"/>
+        <w:numPr>
+          <w:ilvl w:val="0"/>
+          <w:numId w:val="2"/>
+        </w:numPr>
+        <w:spacing w:line="360" w:lineRule="auto"/>
+        <w:rPr>
+          <w:rFonts w:ascii="Arial" w:hAnsi="Arial" w:cs="Arial"/>
+          <w:sz w:val="24"/>
+          <w:szCs w:val="24"/>
+        </w:rPr>
+      </w:pPr>
+      <w:r>
+        <w:rPr>
+          <w:rFonts w:ascii="Arial" w:hAnsi="Arial" w:cs="Arial"/>
+          <w:sz w:val="24"/>
+          <w:szCs w:val="24"/>
+        </w:rPr>
+        <w:t>For en variabel betyr det at verdien ikke kan endres etter at den er tildelt.</w:t>
+      </w:r>
+    </w:p>
+    <w:p>
+      <w:pPr>
+        <w:pStyle w:val="Listeavsnitt"/>
+        <w:numPr>
+          <w:ilvl w:val="0"/>
+          <w:numId w:val="2"/>
+        </w:numPr>
+        <w:spacing w:line="360" w:lineRule="auto"/>
+        <w:rPr>
+          <w:rFonts w:ascii="Arial" w:hAnsi="Arial" w:cs="Arial"/>
+          <w:sz w:val="24"/>
+          <w:szCs w:val="24"/>
+        </w:rPr>
+      </w:pPr>
+      <w:r>
+        <w:rPr>
+          <w:rFonts w:ascii="Arial" w:hAnsi="Arial" w:cs="Arial"/>
+          <w:sz w:val="24"/>
+          <w:szCs w:val="24"/>
+        </w:rPr>
+        <w:t>For en metode betyr det at metoden ikke kan overskrives (</w:t>
+      </w:r>
+      <w:proofErr w:type="spellStart"/>
+      <w:r>
+        <w:rPr>
+          <w:rFonts w:ascii="Arial" w:hAnsi="Arial" w:cs="Arial"/>
+          <w:sz w:val="24"/>
+          <w:szCs w:val="24"/>
+        </w:rPr>
+        <w:t>overstyrres</w:t>
+      </w:r>
+      <w:proofErr w:type="spellEnd"/>
+      <w:r>
+        <w:rPr>
+          <w:rFonts w:ascii="Arial" w:hAnsi="Arial" w:cs="Arial"/>
+          <w:sz w:val="24"/>
+          <w:szCs w:val="24"/>
+        </w:rPr>
+        <w:t>) i en underklasse.</w:t>
+      </w:r>
+    </w:p>
+    <w:p>
+      <w:pPr>
+        <w:pStyle w:val="Listeavsnitt"/>
+        <w:numPr>
+          <w:ilvl w:val="0"/>
+          <w:numId w:val="2"/>
+        </w:numPr>
+        <w:spacing w:line="360" w:lineRule="auto"/>
+        <w:rPr>
+          <w:rFonts w:ascii="Arial" w:hAnsi="Arial" w:cs="Arial"/>
+          <w:sz w:val="24"/>
+          <w:szCs w:val="24"/>
+        </w:rPr>
+      </w:pPr>
+      <w:r>
+        <w:rPr>
+          <w:rFonts w:ascii="Arial" w:hAnsi="Arial" w:cs="Arial"/>
+          <w:sz w:val="24"/>
+          <w:szCs w:val="24"/>
+        </w:rPr>
+        <w:t>For en klasse betyr det at klassen ikke kan bli arvet av andre klasser. Med andre ord kan ikke en annen klasse være en underklasse av en final klasse.</w:t>
+      </w:r>
+    </w:p>
+    <w:p>
+      <w:pPr>
+        <w:spacing w:line="360" w:lineRule="auto"/>
+        <w:rPr>
+          <w:rFonts w:ascii="Arial" w:hAnsi="Arial" w:cs="Arial"/>
+          <w:sz w:val="24"/>
+          <w:szCs w:val="24"/>
+        </w:rPr>
+      </w:pPr>
+    </w:p>
+    <w:p>
+      <w:pPr>
+        <w:spacing w:line="360" w:lineRule="auto"/>
+        <w:rPr>
+          <w:rFonts w:ascii="Arial" w:hAnsi="Arial" w:cs="Arial"/>
+          <w:b/>
+          <w:bCs/>
+          <w:sz w:val="24"/>
+          <w:szCs w:val="24"/>
+        </w:rPr>
+      </w:pPr>
+      <w:proofErr w:type="spellStart"/>
+      <w:r>
+        <w:rPr>
+          <w:rFonts w:ascii="Arial" w:hAnsi="Arial" w:cs="Arial"/>
+          <w:b/>
+          <w:bCs/>
           <w:sz w:val="24"/>
           <w:szCs w:val="24"/>
         </w:rPr>
@@ -102,13 +539,149 @@
       <w:r>
         <w:rPr>
           <w:rFonts w:ascii="Arial" w:hAnsi="Arial" w:cs="Arial"/>
-          <w:sz w:val="24"/>
-          <w:szCs w:val="24"/>
-        </w:rPr>
-        <w:t xml:space="preserve"> (klasse, metode)</w:t>
+          <w:b/>
+          <w:bCs/>
+          <w:sz w:val="24"/>
+          <w:szCs w:val="24"/>
+        </w:rPr>
+        <w:t>:</w:t>
+      </w:r>
+    </w:p>
+    <w:p>
+      <w:pPr>
+        <w:spacing w:line="360" w:lineRule="auto"/>
+      </w:pPr>
+      <w:r>
+        <w:rPr>
+          <w:rFonts w:ascii="Arial" w:hAnsi="Arial" w:cs="Arial"/>
+          <w:sz w:val="24"/>
+          <w:szCs w:val="24"/>
+        </w:rPr>
+        <w:lastRenderedPageBreak/>
+        <w:t xml:space="preserve">I Java er en abstrakt klasse en klasse som ikke kan </w:t>
+      </w:r>
+      <w:proofErr w:type="spellStart"/>
+      <w:r>
+        <w:rPr>
+          <w:rFonts w:ascii="Arial" w:hAnsi="Arial" w:cs="Arial"/>
+          <w:sz w:val="24"/>
+          <w:szCs w:val="24"/>
+        </w:rPr>
+        <w:t>instansieres</w:t>
+      </w:r>
+      <w:proofErr w:type="spellEnd"/>
+      <w:r>
+        <w:rPr>
+          <w:rFonts w:ascii="Arial" w:hAnsi="Arial" w:cs="Arial"/>
+          <w:sz w:val="24"/>
+          <w:szCs w:val="24"/>
+        </w:rPr>
+        <w:t xml:space="preserve"> direkte, men kan inneholde abstrakte metoder. Abstrakte metoder er metoder som erklæres</w:t>
+      </w:r>
+      <w:r>
+        <w:rPr>
+          <w:rFonts w:ascii="Arial" w:hAnsi="Arial" w:cs="Arial"/>
+          <w:sz w:val="24"/>
+          <w:szCs w:val="24"/>
+        </w:rPr>
+        <w:t>/defineres</w:t>
+      </w:r>
+      <w:r>
+        <w:rPr>
+          <w:rFonts w:ascii="Arial" w:hAnsi="Arial" w:cs="Arial"/>
+          <w:sz w:val="24"/>
+          <w:szCs w:val="24"/>
+        </w:rPr>
+        <w:t xml:space="preserve"> i en abstrakt klasse, men ikke har noen implementasjon</w:t>
+      </w:r>
+      <w:r>
+        <w:rPr>
+          <w:rFonts w:ascii="Arial" w:hAnsi="Arial" w:cs="Arial"/>
+          <w:sz w:val="24"/>
+          <w:szCs w:val="24"/>
+        </w:rPr>
+        <w:t>/innhold</w:t>
+      </w:r>
+      <w:r>
+        <w:rPr>
+          <w:rFonts w:ascii="Arial" w:hAnsi="Arial" w:cs="Arial"/>
+          <w:sz w:val="24"/>
+          <w:szCs w:val="24"/>
+        </w:rPr>
+        <w:t xml:space="preserve"> i selve klassen. I stedet må de </w:t>
+      </w:r>
+      <w:proofErr w:type="gramStart"/>
+      <w:r>
+        <w:rPr>
+          <w:rFonts w:ascii="Arial" w:hAnsi="Arial" w:cs="Arial"/>
+          <w:sz w:val="24"/>
+          <w:szCs w:val="24"/>
+        </w:rPr>
+        <w:t>implementeres</w:t>
+      </w:r>
+      <w:proofErr w:type="gramEnd"/>
+      <w:r>
+        <w:rPr>
+          <w:rFonts w:ascii="Arial" w:hAnsi="Arial" w:cs="Arial"/>
+          <w:sz w:val="24"/>
+          <w:szCs w:val="24"/>
+        </w:rPr>
+        <w:t xml:space="preserve"> i underklasser av den abstrakte klassen. Abstrakte klasser og metoder tillater utviklere å definere grensesnitt og oppførsel som må </w:t>
+      </w:r>
+      <w:proofErr w:type="gramStart"/>
+      <w:r>
+        <w:rPr>
+          <w:rFonts w:ascii="Arial" w:hAnsi="Arial" w:cs="Arial"/>
+          <w:sz w:val="24"/>
+          <w:szCs w:val="24"/>
+        </w:rPr>
+        <w:t>implementeres</w:t>
+      </w:r>
+      <w:proofErr w:type="gramEnd"/>
+      <w:r>
+        <w:rPr>
+          <w:rFonts w:ascii="Arial" w:hAnsi="Arial" w:cs="Arial"/>
+          <w:sz w:val="24"/>
+          <w:szCs w:val="24"/>
+        </w:rPr>
+        <w:t xml:space="preserve"> av underklasser, men ikke gi en fullstendig implementasjon selv.</w:t>
+      </w:r>
+      <w:r>
+        <w:rPr>
+          <w:rFonts w:ascii="Arial" w:hAnsi="Arial" w:cs="Arial"/>
+          <w:sz w:val="24"/>
+          <w:szCs w:val="24"/>
+        </w:rPr>
+        <w:t xml:space="preserve"> Eksempelvis kan dette være hvis man </w:t>
+      </w:r>
+      <w:r>
+        <w:rPr>
+          <w:rFonts w:ascii="Arial" w:hAnsi="Arial" w:cs="Arial"/>
+          <w:sz w:val="24"/>
+          <w:szCs w:val="24"/>
+        </w:rPr>
+        <w:t xml:space="preserve">har to underklasser/barneklasser som begge skal </w:t>
+      </w:r>
+      <w:r>
+        <w:rPr>
+          <w:rFonts w:ascii="Arial" w:hAnsi="Arial" w:cs="Arial"/>
+          <w:sz w:val="24"/>
+          <w:szCs w:val="24"/>
+        </w:rPr>
+        <w:t>ha en metode for utregning av areal, men hvor formelen er ulik f.eks. mellom en sirkel og en firkant. Man definerer da selve metoden</w:t>
+      </w:r>
+      <w:r>
+        <w:rPr>
+          <w:rFonts w:ascii="Arial" w:hAnsi="Arial" w:cs="Arial"/>
+          <w:sz w:val="24"/>
+          <w:szCs w:val="24"/>
+        </w:rPr>
+        <w:t xml:space="preserve"> i overklassen, men skriver de ulike formlene i hver sine respektive klasser.</w:t>
       </w:r>
     </w:p>
     <w:sectPr>
+      <w:headerReference w:type="default" r:id="rId8"/>
+      <w:footerReference w:type="default" r:id="rId9"/>
       <w:pgSz w:w="11906" w:h="16838"/>
       <w:pgMar w:top="1440" w:right="1440" w:bottom="1440" w:left="1440" w:header="708" w:footer="708" w:gutter="0"/>
       <w:cols w:space="708"/>
@@ -116,6 +689,233 @@
     </w:sectPr>
   </w:body>
 </w:document>
+</file>
+
+<file path=word/endnotes.xml><?xml version="1.0" encoding="utf-8"?>
+<w:endnotes xmlns:wpc="http://schemas.microsoft.com/office/word/2010/wordprocessingCanvas" xmlns:cx="http://schemas.microsoft.com/office/drawing/2014/chartex" xmlns:cx1="http://schemas.microsoft.com/office/drawing/2015/9/8/chartex" xmlns:cx2="http://schemas.microsoft.com/office/drawing/2015/10/21/chartex" xmlns:cx3="http://schemas.microsoft.com/office/drawing/2016/5/9/chartex" xmlns:cx4="http://schemas.microsoft.com/office/drawing/2016/5/10/chartex" xmlns:cx5="http://schemas.microsoft.com/office/drawing/2016/5/11/chartex" xmlns:cx6="http://schemas.microsoft.com/office/drawing/2016/5/12/chartex" xmlns:cx7="http://schemas.microsoft.com/office/drawing/2016/5/13/chartex" xmlns:cx8="http://schemas.microsoft.com/office/drawing/2016/5/14/chartex" xmlns:mc="http://schemas.openxmlformats.org/markup-compatibility/2006" xmlns:aink="http://schemas.microsoft.com/office/drawing/2016/ink" xmlns:am3d="http://schemas.microsoft.com/office/drawing/2017/model3d" xmlns:o="urn:schemas-microsoft-com:office:office" xmlns:oel="http://schemas.microsoft.com/office/2019/extlst" xmlns:r="http://schemas.openxmlformats.org/officeDocument/2006/relationships" xmlns:m="http://schemas.openxmlformats.org/officeDocument/2006/math" xmlns:v="urn:schemas-microsoft-com:vml" xmlns:wp14="http://schemas.microsoft.com/office/word/2010/wordprocessingDrawing" xmlns:wp="http://schemas.openxmlformats.org/drawingml/2006/wordprocessingDrawing" xmlns:w10="urn:schemas-microsoft-com:office:word" xmlns:w="http://schemas.openxmlformats.org/wordprocessingml/2006/main" xmlns:w14="http://schemas.microsoft.com/office/word/2010/wordml" xmlns:w15="http://schemas.microsoft.com/office/word/2012/wordml" xmlns:w16cex="http://schemas.microsoft.com/office/word/2018/wordml/cex" xmlns:w16cid="http://schemas.microsoft.com/office/word/2016/wordml/cid" xmlns:w16="http://schemas.microsoft.com/office/word/2018/wordml" xmlns:w16sdtdh="http://schemas.microsoft.com/office/word/2020/wordml/sdtdatahash" xmlns:w16se="http://schemas.microsoft.com/office/word/2015/wordml/symex" xmlns:wpg="http://schemas.microsoft.com/office/word/2010/wordprocessingGroup" xmlns:wpi="http://schemas.microsoft.com/office/word/2010/wordprocessingInk" xmlns:wne="http://schemas.microsoft.com/office/word/2006/wordml" xmlns:wps="http://schemas.microsoft.com/office/word/2010/wordprocessingShape" mc:Ignorable="w14 w15 w16se w16cid w16 w16cex w16sdtdh wp14">
+  <w:endnote w:type="separator" w:id="-1">
+    <w:p>
+      <w:pPr>
+        <w:spacing w:after="0" w:line="240" w:lineRule="auto"/>
+      </w:pPr>
+      <w:r>
+        <w:separator/>
+      </w:r>
+    </w:p>
+  </w:endnote>
+  <w:endnote w:type="continuationSeparator" w:id="0">
+    <w:p>
+      <w:pPr>
+        <w:spacing w:after="0" w:line="240" w:lineRule="auto"/>
+      </w:pPr>
+      <w:r>
+        <w:continuationSeparator/>
+      </w:r>
+    </w:p>
+  </w:endnote>
+</w:endnotes>
+</file>
+
+<file path=word/footer1.xml><?xml version="1.0" encoding="utf-8"?>
+<w:ftr xmlns:wpc="http://schemas.microsoft.com/office/word/2010/wordprocessingCanvas" xmlns:cx="http://schemas.microsoft.com/office/drawing/2014/chartex" xmlns:cx1="http://schemas.microsoft.com/office/drawing/2015/9/8/chartex" xmlns:cx2="http://schemas.microsoft.com/office/drawing/2015/10/21/chartex" xmlns:cx3="http://schemas.microsoft.com/office/drawing/2016/5/9/chartex" xmlns:cx4="http://schemas.microsoft.com/office/drawing/2016/5/10/chartex" xmlns:cx5="http://schemas.microsoft.com/office/drawing/2016/5/11/chartex" xmlns:cx6="http://schemas.microsoft.com/office/drawing/2016/5/12/chartex" xmlns:cx7="http://schemas.microsoft.com/office/drawing/2016/5/13/chartex" xmlns:cx8="http://schemas.microsoft.com/office/drawing/2016/5/14/chartex" xmlns:mc="http://schemas.openxmlformats.org/markup-compatibility/2006" xmlns:aink="http://schemas.microsoft.com/office/drawing/2016/ink" xmlns:am3d="http://schemas.microsoft.com/office/drawing/2017/model3d" xmlns:o="urn:schemas-microsoft-com:office:office" xmlns:oel="http://schemas.microsoft.com/office/2019/extlst" xmlns:r="http://schemas.openxmlformats.org/officeDocument/2006/relationships" xmlns:m="http://schemas.openxmlformats.org/officeDocument/2006/math" xmlns:v="urn:schemas-microsoft-com:vml" xmlns:wp14="http://schemas.microsoft.com/office/word/2010/wordprocessingDrawing" xmlns:wp="http://schemas.openxmlformats.org/drawingml/2006/wordprocessingDrawing" xmlns:w10="urn:schemas-microsoft-com:office:word" xmlns:w="http://schemas.openxmlformats.org/wordprocessingml/2006/main" xmlns:w14="http://schemas.microsoft.com/office/word/2010/wordml" xmlns:w15="http://schemas.microsoft.com/office/word/2012/wordml" xmlns:w16cex="http://schemas.microsoft.com/office/word/2018/wordml/cex" xmlns:w16cid="http://schemas.microsoft.com/office/word/2016/wordml/cid" xmlns:w16="http://schemas.microsoft.com/office/word/2018/wordml" xmlns:w16sdtdh="http://schemas.microsoft.com/office/word/2020/wordml/sdtdatahash" xmlns:w16se="http://schemas.microsoft.com/office/word/2015/wordml/symex" xmlns:wpg="http://schemas.microsoft.com/office/word/2010/wordprocessingGroup" xmlns:wpi="http://schemas.microsoft.com/office/word/2010/wordprocessingInk" xmlns:wne="http://schemas.microsoft.com/office/word/2006/wordml" xmlns:wps="http://schemas.microsoft.com/office/word/2010/wordprocessingShape" mc:Ignorable="w14 w15 w16se w16cid w16 w16cex w16sdtdh wp14">
+  <w:sdt>
+    <w:sdtPr>
+      <w:id w:val="-1580049637"/>
+      <w:docPartObj>
+        <w:docPartGallery w:val="Page Numbers (Bottom of Page)"/>
+        <w:docPartUnique/>
+      </w:docPartObj>
+    </w:sdtPr>
+    <w:sdtContent>
+      <w:sdt>
+        <w:sdtPr>
+          <w:id w:val="1728636285"/>
+          <w:docPartObj>
+            <w:docPartGallery w:val="Page Numbers (Top of Page)"/>
+            <w:docPartUnique/>
+          </w:docPartObj>
+        </w:sdtPr>
+        <w:sdtContent>
+          <w:p>
+            <w:pPr>
+              <w:pStyle w:val="Bunntekst"/>
+              <w:jc w:val="center"/>
+            </w:pPr>
+            <w:r>
+              <w:t xml:space="preserve">Side </w:t>
+            </w:r>
+            <w:r>
+              <w:rPr>
+                <w:b/>
+                <w:bCs/>
+                <w:sz w:val="24"/>
+                <w:szCs w:val="24"/>
+              </w:rPr>
+              <w:fldChar w:fldCharType="begin"/>
+            </w:r>
+            <w:r>
+              <w:rPr>
+                <w:b/>
+                <w:bCs/>
+              </w:rPr>
+              <w:instrText>PAGE</w:instrText>
+            </w:r>
+            <w:r>
+              <w:rPr>
+                <w:b/>
+                <w:bCs/>
+                <w:sz w:val="24"/>
+                <w:szCs w:val="24"/>
+              </w:rPr>
+              <w:fldChar w:fldCharType="separate"/>
+            </w:r>
+            <w:r>
+              <w:rPr>
+                <w:b/>
+                <w:bCs/>
+              </w:rPr>
+              <w:t>2</w:t>
+            </w:r>
+            <w:r>
+              <w:rPr>
+                <w:b/>
+                <w:bCs/>
+                <w:sz w:val="24"/>
+                <w:szCs w:val="24"/>
+              </w:rPr>
+              <w:fldChar w:fldCharType="end"/>
+            </w:r>
+            <w:r>
+              <w:t xml:space="preserve"> av </w:t>
+            </w:r>
+            <w:r>
+              <w:rPr>
+                <w:b/>
+                <w:bCs/>
+                <w:sz w:val="24"/>
+                <w:szCs w:val="24"/>
+              </w:rPr>
+              <w:fldChar w:fldCharType="begin"/>
+            </w:r>
+            <w:r>
+              <w:rPr>
+                <w:b/>
+                <w:bCs/>
+              </w:rPr>
+              <w:instrText>NUMPAGES</w:instrText>
+            </w:r>
+            <w:r>
+              <w:rPr>
+                <w:b/>
+                <w:bCs/>
+                <w:sz w:val="24"/>
+                <w:szCs w:val="24"/>
+              </w:rPr>
+              <w:fldChar w:fldCharType="separate"/>
+            </w:r>
+            <w:r>
+              <w:rPr>
+                <w:b/>
+                <w:bCs/>
+              </w:rPr>
+              <w:t>2</w:t>
+            </w:r>
+            <w:r>
+              <w:rPr>
+                <w:b/>
+                <w:bCs/>
+                <w:sz w:val="24"/>
+                <w:szCs w:val="24"/>
+              </w:rPr>
+              <w:fldChar w:fldCharType="end"/>
+            </w:r>
+          </w:p>
+        </w:sdtContent>
+      </w:sdt>
+    </w:sdtContent>
+  </w:sdt>
+  <w:p>
+    <w:pPr>
+      <w:pStyle w:val="Bunntekst"/>
+    </w:pPr>
+  </w:p>
+</w:ftr>
+</file>
+
+<file path=word/footnotes.xml><?xml version="1.0" encoding="utf-8"?>
+<w:footnotes xmlns:wpc="http://schemas.microsoft.com/office/word/2010/wordprocessingCanvas" xmlns:cx="http://schemas.microsoft.com/office/drawing/2014/chartex" xmlns:cx1="http://schemas.microsoft.com/office/drawing/2015/9/8/chartex" xmlns:cx2="http://schemas.microsoft.com/office/drawing/2015/10/21/chartex" xmlns:cx3="http://schemas.microsoft.com/office/drawing/2016/5/9/chartex" xmlns:cx4="http://schemas.microsoft.com/office/drawing/2016/5/10/chartex" xmlns:cx5="http://schemas.microsoft.com/office/drawing/2016/5/11/chartex" xmlns:cx6="http://schemas.microsoft.com/office/drawing/2016/5/12/chartex" xmlns:cx7="http://schemas.microsoft.com/office/drawing/2016/5/13/chartex" xmlns:cx8="http://schemas.microsoft.com/office/drawing/2016/5/14/chartex" xmlns:mc="http://schemas.openxmlformats.org/markup-compatibility/2006" xmlns:aink="http://schemas.microsoft.com/office/drawing/2016/ink" xmlns:am3d="http://schemas.microsoft.com/office/drawing/2017/model3d" xmlns:o="urn:schemas-microsoft-com:office:office" xmlns:oel="http://schemas.microsoft.com/office/2019/extlst" xmlns:r="http://schemas.openxmlformats.org/officeDocument/2006/relationships" xmlns:m="http://schemas.openxmlformats.org/officeDocument/2006/math" xmlns:v="urn:schemas-microsoft-com:vml" xmlns:wp14="http://schemas.microsoft.com/office/word/2010/wordprocessingDrawing" xmlns:wp="http://schemas.openxmlformats.org/drawingml/2006/wordprocessingDrawing" xmlns:w10="urn:schemas-microsoft-com:office:word" xmlns:w="http://schemas.openxmlformats.org/wordprocessingml/2006/main" xmlns:w14="http://schemas.microsoft.com/office/word/2010/wordml" xmlns:w15="http://schemas.microsoft.com/office/word/2012/wordml" xmlns:w16cex="http://schemas.microsoft.com/office/word/2018/wordml/cex" xmlns:w16cid="http://schemas.microsoft.com/office/word/2016/wordml/cid" xmlns:w16="http://schemas.microsoft.com/office/word/2018/wordml" xmlns:w16sdtdh="http://schemas.microsoft.com/office/word/2020/wordml/sdtdatahash" xmlns:w16se="http://schemas.microsoft.com/office/word/2015/wordml/symex" xmlns:wpg="http://schemas.microsoft.com/office/word/2010/wordprocessingGroup" xmlns:wpi="http://schemas.microsoft.com/office/word/2010/wordprocessingInk" xmlns:wne="http://schemas.microsoft.com/office/word/2006/wordml" xmlns:wps="http://schemas.microsoft.com/office/word/2010/wordprocessingShape" mc:Ignorable="w14 w15 w16se w16cid w16 w16cex w16sdtdh wp14">
+  <w:footnote w:type="separator" w:id="-1">
+    <w:p>
+      <w:pPr>
+        <w:spacing w:after="0" w:line="240" w:lineRule="auto"/>
+      </w:pPr>
+      <w:r>
+        <w:separator/>
+      </w:r>
+    </w:p>
+  </w:footnote>
+  <w:footnote w:type="continuationSeparator" w:id="0">
+    <w:p>
+      <w:pPr>
+        <w:spacing w:after="0" w:line="240" w:lineRule="auto"/>
+      </w:pPr>
+      <w:r>
+        <w:continuationSeparator/>
+      </w:r>
+    </w:p>
+  </w:footnote>
+</w:footnotes>
+</file>
+
+<file path=word/header1.xml><?xml version="1.0" encoding="utf-8"?>
+<w:hdr xmlns:wpc="http://schemas.microsoft.com/office/word/2010/wordprocessingCanvas" xmlns:cx="http://schemas.microsoft.com/office/drawing/2014/chartex" xmlns:cx1="http://schemas.microsoft.com/office/drawing/2015/9/8/chartex" xmlns:cx2="http://schemas.microsoft.com/office/drawing/2015/10/21/chartex" xmlns:cx3="http://schemas.microsoft.com/office/drawing/2016/5/9/chartex" xmlns:cx4="http://schemas.microsoft.com/office/drawing/2016/5/10/chartex" xmlns:cx5="http://schemas.microsoft.com/office/drawing/2016/5/11/chartex" xmlns:cx6="http://schemas.microsoft.com/office/drawing/2016/5/12/chartex" xmlns:cx7="http://schemas.microsoft.com/office/drawing/2016/5/13/chartex" xmlns:cx8="http://schemas.microsoft.com/office/drawing/2016/5/14/chartex" xmlns:mc="http://schemas.openxmlformats.org/markup-compatibility/2006" xmlns:aink="http://schemas.microsoft.com/office/drawing/2016/ink" xmlns:am3d="http://schemas.microsoft.com/office/drawing/2017/model3d" xmlns:o="urn:schemas-microsoft-com:office:office" xmlns:oel="http://schemas.microsoft.com/office/2019/extlst" xmlns:r="http://schemas.openxmlformats.org/officeDocument/2006/relationships" xmlns:m="http://schemas.openxmlformats.org/officeDocument/2006/math" xmlns:v="urn:schemas-microsoft-com:vml" xmlns:wp14="http://schemas.microsoft.com/office/word/2010/wordprocessingDrawing" xmlns:wp="http://schemas.openxmlformats.org/drawingml/2006/wordprocessingDrawing" xmlns:w10="urn:schemas-microsoft-com:office:word" xmlns:w="http://schemas.openxmlformats.org/wordprocessingml/2006/main" xmlns:w14="http://schemas.microsoft.com/office/word/2010/wordml" xmlns:w15="http://schemas.microsoft.com/office/word/2012/wordml" xmlns:w16cex="http://schemas.microsoft.com/office/word/2018/wordml/cex" xmlns:w16cid="http://schemas.microsoft.com/office/word/2016/wordml/cid" xmlns:w16="http://schemas.microsoft.com/office/word/2018/wordml" xmlns:w16sdtdh="http://schemas.microsoft.com/office/word/2020/wordml/sdtdatahash" xmlns:w16se="http://schemas.microsoft.com/office/word/2015/wordml/symex" xmlns:wpg="http://schemas.microsoft.com/office/word/2010/wordprocessingGroup" xmlns:wpi="http://schemas.microsoft.com/office/word/2010/wordprocessingInk" xmlns:wne="http://schemas.microsoft.com/office/word/2006/wordml" xmlns:wps="http://schemas.microsoft.com/office/word/2010/wordprocessingShape" mc:Ignorable="w14 w15 w16se w16cid w16 w16cex w16sdtdh wp14">
+  <w:p>
+    <w:pPr>
+      <w:pStyle w:val="Topptekst"/>
+      <w:rPr>
+        <w:rFonts w:ascii="Arial" w:hAnsi="Arial" w:cs="Arial"/>
+      </w:rPr>
+    </w:pPr>
+    <w:r>
+      <w:rPr>
+        <w:rFonts w:ascii="Arial" w:hAnsi="Arial" w:cs="Arial"/>
+      </w:rPr>
+      <w:t>Emil Berglund</w:t>
+    </w:r>
+    <w:r>
+      <w:rPr>
+        <w:rFonts w:ascii="Arial" w:hAnsi="Arial" w:cs="Arial"/>
+      </w:rPr>
+      <w:ptab w:relativeTo="margin" w:alignment="center" w:leader="none"/>
+    </w:r>
+    <w:proofErr w:type="spellStart"/>
+    <w:r>
+      <w:rPr>
+        <w:rFonts w:ascii="Arial" w:hAnsi="Arial" w:cs="Arial"/>
+      </w:rPr>
+      <w:t>Oblig</w:t>
+    </w:r>
+    <w:proofErr w:type="spellEnd"/>
+    <w:r>
+      <w:rPr>
+        <w:rFonts w:ascii="Arial" w:hAnsi="Arial" w:cs="Arial"/>
+      </w:rPr>
+      <w:t xml:space="preserve"> 3</w:t>
+    </w:r>
+    <w:r>
+      <w:rPr>
+        <w:rFonts w:ascii="Arial" w:hAnsi="Arial" w:cs="Arial"/>
+      </w:rPr>
+      <w:ptab w:relativeTo="margin" w:alignment="right" w:leader="none"/>
+    </w:r>
+    <w:r>
+      <w:rPr>
+        <w:rFonts w:ascii="Arial" w:hAnsi="Arial" w:cs="Arial"/>
+      </w:rPr>
+      <w:t>01.03.24</w:t>
+    </w:r>
+  </w:p>
+</w:hdr>
 </file>
 
 <file path=word/numbering.xml><?xml version="1.0" encoding="utf-8"?>
@@ -269,8 +1069,124 @@
       </w:rPr>
     </w:lvl>
   </w:abstractNum>
+  <w:abstractNum w:abstractNumId="1" w15:restartNumberingAfterBreak="0">
+    <w:nsid w:val="40EC4D2D"/>
+    <w:multiLevelType w:val="hybridMultilevel"/>
+    <w:tmpl w:val="AD4A8684"/>
+    <w:lvl w:ilvl="0" w:tplc="04140001">
+      <w:start w:val="1"/>
+      <w:numFmt w:val="bullet"/>
+      <w:lvlText w:val=""/>
+      <w:lvlJc w:val="left"/>
+      <w:pPr>
+        <w:ind w:left="720" w:hanging="360"/>
+      </w:pPr>
+      <w:rPr>
+        <w:rFonts w:ascii="Symbol" w:hAnsi="Symbol" w:hint="default"/>
+      </w:rPr>
+    </w:lvl>
+    <w:lvl w:ilvl="1" w:tplc="04140003" w:tentative="1">
+      <w:start w:val="1"/>
+      <w:numFmt w:val="bullet"/>
+      <w:lvlText w:val="o"/>
+      <w:lvlJc w:val="left"/>
+      <w:pPr>
+        <w:ind w:left="1440" w:hanging="360"/>
+      </w:pPr>
+      <w:rPr>
+        <w:rFonts w:ascii="Courier New" w:hAnsi="Courier New" w:cs="Courier New" w:hint="default"/>
+      </w:rPr>
+    </w:lvl>
+    <w:lvl w:ilvl="2" w:tplc="04140005" w:tentative="1">
+      <w:start w:val="1"/>
+      <w:numFmt w:val="bullet"/>
+      <w:lvlText w:val=""/>
+      <w:lvlJc w:val="left"/>
+      <w:pPr>
+        <w:ind w:left="2160" w:hanging="360"/>
+      </w:pPr>
+      <w:rPr>
+        <w:rFonts w:ascii="Wingdings" w:hAnsi="Wingdings" w:hint="default"/>
+      </w:rPr>
+    </w:lvl>
+    <w:lvl w:ilvl="3" w:tplc="04140001" w:tentative="1">
+      <w:start w:val="1"/>
+      <w:numFmt w:val="bullet"/>
+      <w:lvlText w:val=""/>
+      <w:lvlJc w:val="left"/>
+      <w:pPr>
+        <w:ind w:left="2880" w:hanging="360"/>
+      </w:pPr>
+      <w:rPr>
+        <w:rFonts w:ascii="Symbol" w:hAnsi="Symbol" w:hint="default"/>
+      </w:rPr>
+    </w:lvl>
+    <w:lvl w:ilvl="4" w:tplc="04140003" w:tentative="1">
+      <w:start w:val="1"/>
+      <w:numFmt w:val="bullet"/>
+      <w:lvlText w:val="o"/>
+      <w:lvlJc w:val="left"/>
+      <w:pPr>
+        <w:ind w:left="3600" w:hanging="360"/>
+      </w:pPr>
+      <w:rPr>
+        <w:rFonts w:ascii="Courier New" w:hAnsi="Courier New" w:cs="Courier New" w:hint="default"/>
+      </w:rPr>
+    </w:lvl>
+    <w:lvl w:ilvl="5" w:tplc="04140005" w:tentative="1">
+      <w:start w:val="1"/>
+      <w:numFmt w:val="bullet"/>
+      <w:lvlText w:val=""/>
+      <w:lvlJc w:val="left"/>
+      <w:pPr>
+        <w:ind w:left="4320" w:hanging="360"/>
+      </w:pPr>
+      <w:rPr>
+        <w:rFonts w:ascii="Wingdings" w:hAnsi="Wingdings" w:hint="default"/>
+      </w:rPr>
+    </w:lvl>
+    <w:lvl w:ilvl="6" w:tplc="04140001" w:tentative="1">
+      <w:start w:val="1"/>
+      <w:numFmt w:val="bullet"/>
+      <w:lvlText w:val=""/>
+      <w:lvlJc w:val="left"/>
+      <w:pPr>
+        <w:ind w:left="5040" w:hanging="360"/>
+      </w:pPr>
+      <w:rPr>
+        <w:rFonts w:ascii="Symbol" w:hAnsi="Symbol" w:hint="default"/>
+      </w:rPr>
+    </w:lvl>
+    <w:lvl w:ilvl="7" w:tplc="04140003" w:tentative="1">
+      <w:start w:val="1"/>
+      <w:numFmt w:val="bullet"/>
+      <w:lvlText w:val="o"/>
+      <w:lvlJc w:val="left"/>
+      <w:pPr>
+        <w:ind w:left="5760" w:hanging="360"/>
+      </w:pPr>
+      <w:rPr>
+        <w:rFonts w:ascii="Courier New" w:hAnsi="Courier New" w:cs="Courier New" w:hint="default"/>
+      </w:rPr>
+    </w:lvl>
+    <w:lvl w:ilvl="8" w:tplc="04140005" w:tentative="1">
+      <w:start w:val="1"/>
+      <w:numFmt w:val="bullet"/>
+      <w:lvlText w:val=""/>
+      <w:lvlJc w:val="left"/>
+      <w:pPr>
+        <w:ind w:left="6480" w:hanging="360"/>
+      </w:pPr>
+      <w:rPr>
+        <w:rFonts w:ascii="Wingdings" w:hAnsi="Wingdings" w:hint="default"/>
+      </w:rPr>
+    </w:lvl>
+  </w:abstractNum>
   <w:num w:numId="1" w16cid:durableId="1430931562">
     <w:abstractNumId w:val="0"/>
+  </w:num>
+  <w:num w:numId="2" w16cid:durableId="1717243922">
+    <w:abstractNumId w:val="1"/>
   </w:num>
 </w:numbering>
 </file>
@@ -1192,6 +2108,50 @@
       <w:spacing w:val="5"/>
     </w:rPr>
   </w:style>
+  <w:style w:type="paragraph" w:styleId="Topptekst">
+    <w:name w:val="header"/>
+    <w:basedOn w:val="Normal"/>
+    <w:link w:val="TopptekstTegn"/>
+    <w:uiPriority w:val="99"/>
+    <w:unhideWhenUsed/>
+    <w:rsid w:val="009D11A7"/>
+    <w:pPr>
+      <w:tabs>
+        <w:tab w:val="center" w:pos="4513"/>
+        <w:tab w:val="right" w:pos="9026"/>
+      </w:tabs>
+      <w:spacing w:after="0" w:line="240" w:lineRule="auto"/>
+    </w:pPr>
+  </w:style>
+  <w:style w:type="character" w:customStyle="1" w:styleId="TopptekstTegn">
+    <w:name w:val="Topptekst Tegn"/>
+    <w:basedOn w:val="Standardskriftforavsnitt"/>
+    <w:link w:val="Topptekst"/>
+    <w:uiPriority w:val="99"/>
+    <w:rsid w:val="009D11A7"/>
+  </w:style>
+  <w:style w:type="paragraph" w:styleId="Bunntekst">
+    <w:name w:val="footer"/>
+    <w:basedOn w:val="Normal"/>
+    <w:link w:val="BunntekstTegn"/>
+    <w:uiPriority w:val="99"/>
+    <w:unhideWhenUsed/>
+    <w:rsid w:val="009D11A7"/>
+    <w:pPr>
+      <w:tabs>
+        <w:tab w:val="center" w:pos="4513"/>
+        <w:tab w:val="right" w:pos="9026"/>
+      </w:tabs>
+      <w:spacing w:after="0" w:line="240" w:lineRule="auto"/>
+    </w:pPr>
+  </w:style>
+  <w:style w:type="character" w:customStyle="1" w:styleId="BunntekstTegn">
+    <w:name w:val="Bunntekst Tegn"/>
+    <w:basedOn w:val="Standardskriftforavsnitt"/>
+    <w:link w:val="Bunntekst"/>
+    <w:uiPriority w:val="99"/>
+    <w:rsid w:val="009D11A7"/>
+  </w:style>
 </w:styles>
 </file>
 

</xml_diff>